<commit_message>
implementation done, results in progress
</commit_message>
<xml_diff>
--- a/report/report_document/bozza-tradurre-in-latex-dopo-correzione.docx
+++ b/report/report_document/bozza-tradurre-in-latex-dopo-correzione.docx
@@ -187,6 +187,7 @@
           <w:rFonts w:ascii="Times New Roman" w:hAnsi="Times New Roman" w:cs="Times New Roman"/>
           <w:b/>
           <w:bCs/>
+          <w:lang w:val="it-IT"/>
         </w:rPr>
       </w:pPr>
       <w:r>
@@ -194,8 +195,9 @@
           <w:rFonts w:ascii="Times New Roman" w:hAnsi="Times New Roman" w:cs="Times New Roman"/>
           <w:b/>
           <w:bCs/>
-        </w:rPr>
-        <w:t xml:space="preserve">Domenico </w:t>
+          <w:lang w:val="it-IT"/>
+        </w:rPr>
+        <w:t>Domenico Sebastiani (</w:t>
       </w:r>
       <w:proofErr w:type="spellStart"/>
       <w:r>
@@ -203,8 +205,9 @@
           <w:rFonts w:ascii="Times New Roman" w:hAnsi="Times New Roman" w:cs="Times New Roman"/>
           <w:b/>
           <w:bCs/>
-        </w:rPr>
-        <w:t>Sebastiani</w:t>
+          <w:lang w:val="it-IT"/>
+        </w:rPr>
+        <w:t>mat</w:t>
       </w:r>
       <w:proofErr w:type="spellEnd"/>
       <w:r>
@@ -212,8 +215,9 @@
           <w:rFonts w:ascii="Times New Roman" w:hAnsi="Times New Roman" w:cs="Times New Roman"/>
           <w:b/>
           <w:bCs/>
-        </w:rPr>
-        <w:t xml:space="preserve"> (mat) – mail</w:t>
+          <w:lang w:val="it-IT"/>
+        </w:rPr>
+        <w:t>) – mail</w:t>
       </w:r>
     </w:p>
     <w:p>
@@ -229,6 +233,7 @@
           <w:rFonts w:ascii="Times New Roman" w:hAnsi="Times New Roman" w:cs="Times New Roman"/>
           <w:b/>
           <w:bCs/>
+          <w:lang w:val="it-IT"/>
         </w:rPr>
       </w:pPr>
       <w:r>
@@ -236,6 +241,7 @@
           <w:rFonts w:ascii="Times New Roman" w:hAnsi="Times New Roman" w:cs="Times New Roman"/>
           <w:b/>
           <w:bCs/>
+          <w:lang w:val="it-IT"/>
         </w:rPr>
         <w:t>Francesco Trebo (198899) – francesco.trebo@studenti.unitn.it</w:t>
       </w:r>
@@ -251,6 +257,7 @@
           <w:rFonts w:ascii="Times New Roman" w:hAnsi="Times New Roman" w:cs="Times New Roman"/>
           <w:b/>
           <w:bCs/>
+          <w:lang w:val="it-IT"/>
         </w:rPr>
       </w:pPr>
     </w:p>
@@ -533,19 +540,7 @@
           <w:rPr>
             <w:rStyle w:val="Collegamentoipertestuale"/>
           </w:rPr>
-          <w:t>https://www.researchgate.net/figure/3-Mechanoreceptors-in-glabrous-skin-vary-in-the-size-and-struct</w:t>
-        </w:r>
-        <w:r>
-          <w:rPr>
-            <w:rStyle w:val="Collegamentoipertestuale"/>
-          </w:rPr>
-          <w:t>u</w:t>
-        </w:r>
-        <w:r>
-          <w:rPr>
-            <w:rStyle w:val="Collegamentoipertestuale"/>
-          </w:rPr>
-          <w:t>re-of-their-receptive_fig2_265246764</w:t>
+          <w:t>https://www.researchgate.net/figure/3-Mechanoreceptors-in-glabrous-skin-vary-in-the-size-and-structure-of-their-receptive_fig2_265246764</w:t>
         </w:r>
       </w:hyperlink>
       <w:r>
@@ -2560,7 +2555,7 @@
         <w:rPr>
           <w:rFonts w:ascii="Times New Roman" w:hAnsi="Times New Roman" w:cs="Times New Roman"/>
         </w:rPr>
-        <w:t>The physical device is divided in an audio section and a video section.</w:t>
+        <w:t>The physical device is divided in an audio and a video section.</w:t>
       </w:r>
     </w:p>
     <w:p>
@@ -2987,254 +2982,6 @@
         <w:tabs>
           <w:tab w:val="left" w:pos="220"/>
           <w:tab w:val="left" w:pos="720"/>
-        </w:tabs>
-        <w:autoSpaceDE w:val="0"/>
-        <w:autoSpaceDN w:val="0"/>
-        <w:adjustRightInd w:val="0"/>
-        <w:jc w:val="both"/>
-        <w:rPr>
-          <w:rFonts w:ascii="Times New Roman" w:hAnsi="Times New Roman" w:cs="Times New Roman"/>
-        </w:rPr>
-      </w:pPr>
-      <w:r>
-        <w:rPr>
-          <w:rFonts w:ascii="Times New Roman" w:hAnsi="Times New Roman" w:cs="Times New Roman"/>
-        </w:rPr>
-        <w:t xml:space="preserve">Sensors and LEDs are connected </w:t>
-      </w:r>
-      <w:r>
-        <w:rPr>
-          <w:rFonts w:ascii="Times New Roman" w:hAnsi="Times New Roman" w:cs="Times New Roman"/>
-        </w:rPr>
-        <w:t xml:space="preserve">to a Teensy 3.6 Board that manages sensor reading and sends/receives messages to/from a Single Board Computer (Raspberry PI </w:t>
-      </w:r>
-      <w:r>
-        <w:rPr>
-          <w:rFonts w:ascii="Times New Roman" w:hAnsi="Times New Roman" w:cs="Times New Roman"/>
-        </w:rPr>
-        <w:t>4</w:t>
-      </w:r>
-      <w:r>
-        <w:rPr>
-          <w:rFonts w:ascii="Times New Roman" w:hAnsi="Times New Roman" w:cs="Times New Roman"/>
-        </w:rPr>
-        <w:t>) through serial communication.</w:t>
-      </w:r>
-    </w:p>
-    <w:p>
-      <w:pPr>
-        <w:widowControl w:val="0"/>
-        <w:tabs>
-          <w:tab w:val="left" w:pos="220"/>
-          <w:tab w:val="left" w:pos="720"/>
-        </w:tabs>
-        <w:autoSpaceDE w:val="0"/>
-        <w:autoSpaceDN w:val="0"/>
-        <w:adjustRightInd w:val="0"/>
-        <w:jc w:val="both"/>
-        <w:rPr>
-          <w:rFonts w:ascii="Times New Roman" w:hAnsi="Times New Roman" w:cs="Times New Roman"/>
-        </w:rPr>
-      </w:pPr>
-      <w:r>
-        <w:rPr>
-          <w:rFonts w:ascii="Times New Roman" w:hAnsi="Times New Roman" w:cs="Times New Roman"/>
-        </w:rPr>
-        <w:t xml:space="preserve">The Raspberry PI runs a </w:t>
-      </w:r>
-      <w:r>
-        <w:rPr>
-          <w:rFonts w:ascii="Times New Roman" w:hAnsi="Times New Roman" w:cs="Times New Roman"/>
-        </w:rPr>
-        <w:t xml:space="preserve">Miller </w:t>
-      </w:r>
-      <w:proofErr w:type="spellStart"/>
-      <w:r>
-        <w:rPr>
-          <w:rFonts w:ascii="Times New Roman" w:hAnsi="Times New Roman" w:cs="Times New Roman"/>
-        </w:rPr>
-        <w:t>Puckette</w:t>
-      </w:r>
-      <w:r>
-        <w:rPr>
-          <w:rFonts w:ascii="Times New Roman" w:hAnsi="Times New Roman" w:cs="Times New Roman"/>
-        </w:rPr>
-        <w:t>’</w:t>
-      </w:r>
-      <w:r>
-        <w:rPr>
-          <w:rFonts w:ascii="Times New Roman" w:hAnsi="Times New Roman" w:cs="Times New Roman"/>
-        </w:rPr>
-        <w:t>s</w:t>
-      </w:r>
-      <w:proofErr w:type="spellEnd"/>
-      <w:r>
-        <w:rPr>
-          <w:rFonts w:ascii="Times New Roman" w:hAnsi="Times New Roman" w:cs="Times New Roman"/>
-        </w:rPr>
-        <w:t xml:space="preserve"> </w:t>
-      </w:r>
-      <w:r>
-        <w:rPr>
-          <w:rFonts w:ascii="Times New Roman" w:hAnsi="Times New Roman" w:cs="Times New Roman"/>
-        </w:rPr>
-        <w:t>Pure</w:t>
-      </w:r>
-      <w:r>
-        <w:rPr>
-          <w:rFonts w:ascii="Times New Roman" w:hAnsi="Times New Roman" w:cs="Times New Roman"/>
-        </w:rPr>
-        <w:t xml:space="preserve"> </w:t>
-      </w:r>
-      <w:r>
-        <w:rPr>
-          <w:rFonts w:ascii="Times New Roman" w:hAnsi="Times New Roman" w:cs="Times New Roman"/>
-        </w:rPr>
-        <w:t>Data patch</w:t>
-      </w:r>
-      <w:r>
-        <w:rPr>
-          <w:rFonts w:ascii="Times New Roman" w:hAnsi="Times New Roman" w:cs="Times New Roman"/>
-        </w:rPr>
-        <w:t>, with different functions:</w:t>
-      </w:r>
-    </w:p>
-    <w:p>
-      <w:pPr>
-        <w:pStyle w:val="Paragrafoelenco"/>
-        <w:widowControl w:val="0"/>
-        <w:numPr>
-          <w:ilvl w:val="0"/>
-          <w:numId w:val="10"/>
-        </w:numPr>
-        <w:tabs>
-          <w:tab w:val="left" w:pos="220"/>
-          <w:tab w:val="left" w:pos="720"/>
-        </w:tabs>
-        <w:autoSpaceDE w:val="0"/>
-        <w:autoSpaceDN w:val="0"/>
-        <w:adjustRightInd w:val="0"/>
-        <w:jc w:val="both"/>
-        <w:rPr>
-          <w:rFonts w:ascii="Times New Roman" w:hAnsi="Times New Roman" w:cs="Times New Roman"/>
-        </w:rPr>
-      </w:pPr>
-      <w:r>
-        <w:rPr>
-          <w:rFonts w:ascii="Times New Roman" w:hAnsi="Times New Roman" w:cs="Times New Roman"/>
-        </w:rPr>
-        <w:t>Audio synthesizer</w:t>
-      </w:r>
-    </w:p>
-    <w:p>
-      <w:pPr>
-        <w:pStyle w:val="Paragrafoelenco"/>
-        <w:widowControl w:val="0"/>
-        <w:numPr>
-          <w:ilvl w:val="0"/>
-          <w:numId w:val="10"/>
-        </w:numPr>
-        <w:tabs>
-          <w:tab w:val="left" w:pos="220"/>
-          <w:tab w:val="left" w:pos="720"/>
-        </w:tabs>
-        <w:autoSpaceDE w:val="0"/>
-        <w:autoSpaceDN w:val="0"/>
-        <w:adjustRightInd w:val="0"/>
-        <w:jc w:val="both"/>
-        <w:rPr>
-          <w:rFonts w:ascii="Times New Roman" w:hAnsi="Times New Roman" w:cs="Times New Roman"/>
-        </w:rPr>
-      </w:pPr>
-      <w:r>
-        <w:rPr>
-          <w:rFonts w:ascii="Times New Roman" w:hAnsi="Times New Roman" w:cs="Times New Roman"/>
-        </w:rPr>
-        <w:t>Communication with the Teensy board</w:t>
-      </w:r>
-    </w:p>
-    <w:p>
-      <w:pPr>
-        <w:pStyle w:val="Paragrafoelenco"/>
-        <w:widowControl w:val="0"/>
-        <w:numPr>
-          <w:ilvl w:val="0"/>
-          <w:numId w:val="10"/>
-        </w:numPr>
-        <w:tabs>
-          <w:tab w:val="left" w:pos="220"/>
-          <w:tab w:val="left" w:pos="720"/>
-        </w:tabs>
-        <w:autoSpaceDE w:val="0"/>
-        <w:autoSpaceDN w:val="0"/>
-        <w:adjustRightInd w:val="0"/>
-        <w:jc w:val="both"/>
-        <w:rPr>
-          <w:rFonts w:ascii="Times New Roman" w:hAnsi="Times New Roman" w:cs="Times New Roman"/>
-          <w:lang w:val="en-GB"/>
-        </w:rPr>
-      </w:pPr>
-      <w:r>
-        <w:rPr>
-          <w:rFonts w:ascii="Times New Roman" w:hAnsi="Times New Roman" w:cs="Times New Roman"/>
-        </w:rPr>
-        <w:t xml:space="preserve">OSC </w:t>
-      </w:r>
-      <w:r>
-        <w:rPr>
-          <w:rFonts w:ascii="Times New Roman" w:hAnsi="Times New Roman" w:cs="Times New Roman"/>
-        </w:rPr>
-        <w:t>(Open Sound Control)</w:t>
-      </w:r>
-      <w:r>
-        <w:rPr>
-          <w:rFonts w:ascii="Times New Roman" w:hAnsi="Times New Roman" w:cs="Times New Roman"/>
-        </w:rPr>
-        <w:t xml:space="preserve"> </w:t>
-      </w:r>
-      <w:r>
-        <w:rPr>
-          <w:rFonts w:ascii="Times New Roman" w:hAnsi="Times New Roman" w:cs="Times New Roman"/>
-        </w:rPr>
-        <w:t>Communication with the video interface</w:t>
-      </w:r>
-      <w:r>
-        <w:rPr>
-          <w:rFonts w:ascii="Times New Roman" w:hAnsi="Times New Roman" w:cs="Times New Roman"/>
-        </w:rPr>
-        <w:t>, via a local Wi-Fi network.</w:t>
-      </w:r>
-    </w:p>
-    <w:p>
-      <w:pPr>
-        <w:widowControl w:val="0"/>
-        <w:tabs>
-          <w:tab w:val="left" w:pos="220"/>
-          <w:tab w:val="left" w:pos="720"/>
-        </w:tabs>
-        <w:autoSpaceDE w:val="0"/>
-        <w:autoSpaceDN w:val="0"/>
-        <w:adjustRightInd w:val="0"/>
-        <w:jc w:val="both"/>
-        <w:rPr>
-          <w:rFonts w:ascii="Times New Roman" w:hAnsi="Times New Roman" w:cs="Times New Roman"/>
-          <w:lang w:val="en-GB"/>
-        </w:rPr>
-      </w:pPr>
-      <w:r>
-        <w:rPr>
-          <w:rFonts w:ascii="Times New Roman" w:hAnsi="Times New Roman" w:cs="Times New Roman"/>
-          <w:lang w:val="en-GB"/>
-        </w:rPr>
-        <w:t>The output device is a generic audio interface connected with a loudspeaker.</w:t>
-      </w:r>
-    </w:p>
-    <w:p>
-      <w:pPr>
-        <w:widowControl w:val="0"/>
-        <w:tabs>
-          <w:tab w:val="left" w:pos="220"/>
-          <w:tab w:val="left" w:pos="720"/>
           <w:tab w:val="right" w:pos="9020"/>
         </w:tabs>
         <w:autoSpaceDE w:val="0"/>
@@ -3246,43 +2993,6 @@
           <w:lang w:val="en-GB"/>
         </w:rPr>
       </w:pPr>
-      <w:r>
-        <w:rPr>
-          <w:rFonts w:ascii="Times New Roman" w:hAnsi="Times New Roman" w:cs="Times New Roman"/>
-          <w:lang w:val="en-GB"/>
-        </w:rPr>
-        <w:t xml:space="preserve">The Wi-Fi LAN is created using a </w:t>
-      </w:r>
-      <w:proofErr w:type="spellStart"/>
-      <w:r>
-        <w:rPr>
-          <w:rFonts w:ascii="Times New Roman" w:hAnsi="Times New Roman" w:cs="Times New Roman"/>
-          <w:lang w:val="en-GB"/>
-        </w:rPr>
-        <w:t>Tp</w:t>
-      </w:r>
-      <w:proofErr w:type="spellEnd"/>
-      <w:r>
-        <w:rPr>
-          <w:rFonts w:ascii="Times New Roman" w:hAnsi="Times New Roman" w:cs="Times New Roman"/>
-          <w:lang w:val="en-GB"/>
-        </w:rPr>
-        <w:t>-Link wireless router and exploits the 5Ghz frequency band whe</w:t>
-      </w:r>
-      <w:r>
-        <w:rPr>
-          <w:rFonts w:ascii="Times New Roman" w:hAnsi="Times New Roman" w:cs="Times New Roman"/>
-          <w:lang w:val="en-GB"/>
-        </w:rPr>
-        <w:t>n</w:t>
-      </w:r>
-      <w:r>
-        <w:rPr>
-          <w:rFonts w:ascii="Times New Roman" w:hAnsi="Times New Roman" w:cs="Times New Roman"/>
-          <w:lang w:val="en-GB"/>
-        </w:rPr>
-        <w:t xml:space="preserve"> possible.</w:t>
-      </w:r>
     </w:p>
     <w:p>
       <w:pPr>
@@ -3358,7 +3068,21 @@
           <w:rFonts w:ascii="Times New Roman" w:hAnsi="Times New Roman" w:cs="Times New Roman"/>
           <w:lang w:val="en-GB"/>
         </w:rPr>
-        <w:t>The video synthesizer uses a Nintendo</w:t>
+        <w:t xml:space="preserve">The video synthesizer </w:t>
+      </w:r>
+      <w:r>
+        <w:rPr>
+          <w:rFonts w:ascii="Times New Roman" w:hAnsi="Times New Roman" w:cs="Times New Roman"/>
+          <w:lang w:val="en-GB"/>
+        </w:rPr>
+        <w:t xml:space="preserve">consists in a laptop and </w:t>
+      </w:r>
+      <w:r>
+        <w:rPr>
+          <w:rFonts w:ascii="Times New Roman" w:hAnsi="Times New Roman" w:cs="Times New Roman"/>
+          <w:lang w:val="en-GB"/>
+        </w:rPr>
+        <w:t>a Nintendo</w:t>
       </w:r>
       <w:r>
         <w:rPr>
@@ -3395,7 +3119,7 @@
           <w:rFonts w:ascii="Times New Roman" w:hAnsi="Times New Roman" w:cs="Times New Roman"/>
           <w:lang w:val="en-GB"/>
         </w:rPr>
-        <w:t xml:space="preserve"> from </w:t>
+        <w:t xml:space="preserve"> and an </w:t>
       </w:r>
       <w:proofErr w:type="spellStart"/>
       <w:r>
@@ -3403,7 +3127,7 @@
           <w:rFonts w:ascii="Times New Roman" w:hAnsi="Times New Roman" w:cs="Times New Roman"/>
           <w:lang w:val="en-GB"/>
         </w:rPr>
-        <w:t>STMicroelectronic</w:t>
+        <w:t>analog</w:t>
       </w:r>
       <w:proofErr w:type="spellEnd"/>
       <w:r>
@@ -3411,196 +3135,174 @@
           <w:rFonts w:ascii="Times New Roman" w:hAnsi="Times New Roman" w:cs="Times New Roman"/>
           <w:lang w:val="en-GB"/>
         </w:rPr>
-        <w:t xml:space="preserve"> and an </w:t>
-      </w:r>
-      <w:proofErr w:type="spellStart"/>
-      <w:r>
-        <w:rPr>
-          <w:rFonts w:ascii="Times New Roman" w:hAnsi="Times New Roman" w:cs="Times New Roman"/>
-          <w:lang w:val="en-GB"/>
-        </w:rPr>
-        <w:t>analog</w:t>
-      </w:r>
-      <w:proofErr w:type="spellEnd"/>
-      <w:r>
-        <w:rPr>
-          <w:rFonts w:ascii="Times New Roman" w:hAnsi="Times New Roman" w:cs="Times New Roman"/>
-          <w:lang w:val="en-GB"/>
-        </w:rPr>
-        <w:t xml:space="preserve"> joystick.</w:t>
-      </w:r>
-    </w:p>
-    <w:p>
-      <w:pPr>
-        <w:widowControl w:val="0"/>
-        <w:tabs>
-          <w:tab w:val="left" w:pos="220"/>
-          <w:tab w:val="left" w:pos="720"/>
-        </w:tabs>
-        <w:autoSpaceDE w:val="0"/>
-        <w:autoSpaceDN w:val="0"/>
-        <w:adjustRightInd w:val="0"/>
-        <w:jc w:val="both"/>
-        <w:rPr>
-          <w:rFonts w:ascii="Times New Roman" w:hAnsi="Times New Roman" w:cs="Times New Roman"/>
-          <w:lang w:val="en-GB"/>
-        </w:rPr>
-      </w:pPr>
-      <w:r>
-        <w:rPr>
-          <w:rFonts w:ascii="Times New Roman" w:hAnsi="Times New Roman" w:cs="Times New Roman"/>
-          <w:lang w:val="en-GB"/>
-        </w:rPr>
-        <w:t>The controller does not contain a rumble motor</w:t>
-      </w:r>
-      <w:r>
-        <w:rPr>
-          <w:rFonts w:ascii="Times New Roman" w:hAnsi="Times New Roman" w:cs="Times New Roman"/>
-          <w:lang w:val="en-GB"/>
-        </w:rPr>
-        <w:t>,</w:t>
-      </w:r>
-      <w:r>
-        <w:rPr>
-          <w:rFonts w:ascii="Times New Roman" w:hAnsi="Times New Roman" w:cs="Times New Roman"/>
-          <w:lang w:val="en-GB"/>
-        </w:rPr>
-        <w:t xml:space="preserve"> so an external one is added. The controller communicates with a </w:t>
-      </w:r>
-      <w:proofErr w:type="spellStart"/>
-      <w:r>
-        <w:rPr>
-          <w:rFonts w:ascii="Times New Roman" w:hAnsi="Times New Roman" w:cs="Times New Roman"/>
-          <w:lang w:val="en-GB"/>
-        </w:rPr>
-        <w:t>Genuino</w:t>
-      </w:r>
-      <w:proofErr w:type="spellEnd"/>
-      <w:r>
-        <w:rPr>
-          <w:rFonts w:ascii="Times New Roman" w:hAnsi="Times New Roman" w:cs="Times New Roman"/>
-          <w:lang w:val="en-GB"/>
-        </w:rPr>
-        <w:t>/Arduino UNO board through the I2C serial bus</w:t>
-      </w:r>
-      <w:r>
-        <w:rPr>
-          <w:rFonts w:ascii="Times New Roman" w:hAnsi="Times New Roman" w:cs="Times New Roman"/>
-          <w:lang w:val="en-GB"/>
-        </w:rPr>
-        <w:t xml:space="preserve">. </w:t>
-      </w:r>
-      <w:r>
-        <w:rPr>
-          <w:rFonts w:ascii="Times New Roman" w:hAnsi="Times New Roman" w:cs="Times New Roman"/>
-          <w:lang w:val="en-GB"/>
-        </w:rPr>
-        <w:t xml:space="preserve">(TODO: </w:t>
-      </w:r>
-      <w:proofErr w:type="spellStart"/>
-      <w:r>
-        <w:rPr>
-          <w:rFonts w:ascii="Times New Roman" w:hAnsi="Times New Roman" w:cs="Times New Roman"/>
-          <w:lang w:val="en-GB"/>
-        </w:rPr>
-        <w:t>mettere</w:t>
-      </w:r>
-      <w:proofErr w:type="spellEnd"/>
-      <w:r>
-        <w:rPr>
-          <w:rFonts w:ascii="Times New Roman" w:hAnsi="Times New Roman" w:cs="Times New Roman"/>
-          <w:lang w:val="en-GB"/>
-        </w:rPr>
-        <w:t xml:space="preserve"> </w:t>
-      </w:r>
-      <w:proofErr w:type="spellStart"/>
-      <w:r>
-        <w:rPr>
-          <w:rFonts w:ascii="Times New Roman" w:hAnsi="Times New Roman" w:cs="Times New Roman"/>
-          <w:lang w:val="en-GB"/>
-        </w:rPr>
-        <w:t>il</w:t>
-      </w:r>
-      <w:proofErr w:type="spellEnd"/>
-      <w:r>
-        <w:rPr>
-          <w:rFonts w:ascii="Times New Roman" w:hAnsi="Times New Roman" w:cs="Times New Roman"/>
-          <w:lang w:val="en-GB"/>
-        </w:rPr>
-        <w:t xml:space="preserve"> 2 di I2C </w:t>
-      </w:r>
-      <w:proofErr w:type="spellStart"/>
-      <w:r>
-        <w:rPr>
-          <w:rFonts w:ascii="Times New Roman" w:hAnsi="Times New Roman" w:cs="Times New Roman"/>
-          <w:lang w:val="en-GB"/>
-        </w:rPr>
-        <w:t>ad</w:t>
-      </w:r>
-      <w:proofErr w:type="spellEnd"/>
-      <w:r>
-        <w:rPr>
-          <w:rFonts w:ascii="Times New Roman" w:hAnsi="Times New Roman" w:cs="Times New Roman"/>
-          <w:lang w:val="en-GB"/>
-        </w:rPr>
-        <w:t xml:space="preserve"> </w:t>
-      </w:r>
-      <w:proofErr w:type="spellStart"/>
-      <w:r>
-        <w:rPr>
-          <w:rFonts w:ascii="Times New Roman" w:hAnsi="Times New Roman" w:cs="Times New Roman"/>
-          <w:lang w:val="en-GB"/>
-        </w:rPr>
-        <w:t>apice</w:t>
-      </w:r>
-      <w:proofErr w:type="spellEnd"/>
-      <w:r>
-        <w:rPr>
-          <w:rFonts w:ascii="Times New Roman" w:hAnsi="Times New Roman" w:cs="Times New Roman"/>
-          <w:lang w:val="en-GB"/>
-        </w:rPr>
-        <w:t xml:space="preserve"> in latex)</w:t>
-      </w:r>
-    </w:p>
-    <w:p>
-      <w:pPr>
-        <w:widowControl w:val="0"/>
-        <w:tabs>
-          <w:tab w:val="left" w:pos="220"/>
-          <w:tab w:val="left" w:pos="720"/>
-        </w:tabs>
-        <w:autoSpaceDE w:val="0"/>
-        <w:autoSpaceDN w:val="0"/>
-        <w:adjustRightInd w:val="0"/>
-        <w:jc w:val="both"/>
-        <w:rPr>
-          <w:rFonts w:ascii="Times New Roman" w:hAnsi="Times New Roman" w:cs="Times New Roman"/>
-          <w:lang w:val="en-GB"/>
-        </w:rPr>
-      </w:pPr>
-      <w:r>
-        <w:rPr>
-          <w:rFonts w:ascii="Times New Roman" w:hAnsi="Times New Roman" w:cs="Times New Roman"/>
-          <w:lang w:val="en-GB"/>
-        </w:rPr>
-        <w:t xml:space="preserve">The Arduino board reads sensor values, sends them to a laptop through the serial port and reads incoming messages </w:t>
-      </w:r>
-      <w:r>
-        <w:rPr>
-          <w:rFonts w:ascii="Times New Roman" w:hAnsi="Times New Roman" w:cs="Times New Roman"/>
-          <w:lang w:val="en-GB"/>
-        </w:rPr>
-        <w:t xml:space="preserve">to activate the rumble motor with the given </w:t>
-      </w:r>
-      <w:proofErr w:type="spellStart"/>
-      <w:r>
-        <w:rPr>
-          <w:rFonts w:ascii="Times New Roman" w:hAnsi="Times New Roman" w:cs="Times New Roman"/>
-          <w:lang w:val="en-GB"/>
-        </w:rPr>
-        <w:t>intervall</w:t>
-      </w:r>
-      <w:proofErr w:type="spellEnd"/>
+        <w:t xml:space="preserve"> joystick</w:t>
+      </w:r>
+      <w:r>
+        <w:rPr>
+          <w:rFonts w:ascii="Times New Roman" w:hAnsi="Times New Roman" w:cs="Times New Roman"/>
+          <w:lang w:val="en-GB"/>
+        </w:rPr>
+        <w:t>, connected through an Arduino UNO board.</w:t>
+      </w:r>
+    </w:p>
+    <w:p>
+      <w:pPr>
+        <w:widowControl w:val="0"/>
+        <w:tabs>
+          <w:tab w:val="left" w:pos="220"/>
+          <w:tab w:val="left" w:pos="720"/>
+        </w:tabs>
+        <w:autoSpaceDE w:val="0"/>
+        <w:autoSpaceDN w:val="0"/>
+        <w:adjustRightInd w:val="0"/>
+        <w:jc w:val="both"/>
+        <w:rPr>
+          <w:rFonts w:ascii="Times New Roman" w:hAnsi="Times New Roman" w:cs="Times New Roman"/>
+          <w:lang w:val="en-GB"/>
+        </w:rPr>
+      </w:pPr>
+    </w:p>
+    <w:p>
+      <w:pPr>
+        <w:widowControl w:val="0"/>
+        <w:tabs>
+          <w:tab w:val="left" w:pos="220"/>
+          <w:tab w:val="left" w:pos="720"/>
+        </w:tabs>
+        <w:autoSpaceDE w:val="0"/>
+        <w:autoSpaceDN w:val="0"/>
+        <w:adjustRightInd w:val="0"/>
+        <w:jc w:val="both"/>
+        <w:rPr>
+          <w:rFonts w:ascii="Times New Roman" w:hAnsi="Times New Roman" w:cs="Times New Roman"/>
+          <w:lang w:val="en-GB"/>
+        </w:rPr>
+      </w:pPr>
+      <w:r>
+        <w:rPr>
+          <w:rFonts w:ascii="Times New Roman" w:hAnsi="Times New Roman" w:cs="Times New Roman"/>
+          <w:lang w:val="en-GB"/>
+        </w:rPr>
+        <w:t xml:space="preserve">The Arduino board </w:t>
+      </w:r>
+      <w:r>
+        <w:rPr>
+          <w:rFonts w:ascii="Times New Roman" w:hAnsi="Times New Roman" w:cs="Times New Roman"/>
+          <w:lang w:val="en-GB"/>
+        </w:rPr>
+        <w:t>converts the movements of the joystick into pulses, whose tempo is compared to the music BPM. A rumble motor, connected to the joystick, provides the user a tactile stimulus of the music tempo.</w:t>
+      </w:r>
+    </w:p>
+    <w:p>
+      <w:pPr>
+        <w:widowControl w:val="0"/>
+        <w:tabs>
+          <w:tab w:val="left" w:pos="220"/>
+          <w:tab w:val="left" w:pos="720"/>
+        </w:tabs>
+        <w:autoSpaceDE w:val="0"/>
+        <w:autoSpaceDN w:val="0"/>
+        <w:adjustRightInd w:val="0"/>
+        <w:jc w:val="both"/>
+        <w:rPr>
+          <w:rFonts w:ascii="Times New Roman" w:hAnsi="Times New Roman" w:cs="Times New Roman"/>
+          <w:lang w:val="en-GB"/>
+        </w:rPr>
+      </w:pPr>
+    </w:p>
+    <w:p>
+      <w:pPr>
+        <w:widowControl w:val="0"/>
+        <w:tabs>
+          <w:tab w:val="left" w:pos="220"/>
+          <w:tab w:val="left" w:pos="720"/>
+        </w:tabs>
+        <w:autoSpaceDE w:val="0"/>
+        <w:autoSpaceDN w:val="0"/>
+        <w:adjustRightInd w:val="0"/>
+        <w:jc w:val="both"/>
+        <w:rPr>
+          <w:rFonts w:ascii="Times New Roman" w:hAnsi="Times New Roman" w:cs="Times New Roman"/>
+          <w:lang w:val="en-GB"/>
+        </w:rPr>
+      </w:pPr>
+      <w:r>
+        <w:rPr>
+          <w:rFonts w:ascii="Times New Roman" w:hAnsi="Times New Roman" w:cs="Times New Roman"/>
+          <w:lang w:val="en-GB"/>
+        </w:rPr>
+        <w:t>The laptop runs a Processing</w:t>
+      </w:r>
+      <w:r>
+        <w:rPr>
+          <w:rFonts w:ascii="Times New Roman" w:hAnsi="Times New Roman" w:cs="Times New Roman"/>
+          <w:lang w:val="en-GB"/>
+        </w:rPr>
+        <w:t>3</w:t>
+      </w:r>
+      <w:r>
+        <w:rPr>
+          <w:rFonts w:ascii="Times New Roman" w:hAnsi="Times New Roman" w:cs="Times New Roman"/>
+          <w:lang w:val="en-GB"/>
+        </w:rPr>
+        <w:t xml:space="preserve"> Script </w:t>
+      </w:r>
+      <w:r>
+        <w:rPr>
+          <w:rFonts w:ascii="Times New Roman" w:hAnsi="Times New Roman" w:cs="Times New Roman"/>
+          <w:lang w:val="en-GB"/>
+        </w:rPr>
+        <w:t>which</w:t>
+      </w:r>
+      <w:r>
+        <w:rPr>
+          <w:rFonts w:ascii="Times New Roman" w:hAnsi="Times New Roman" w:cs="Times New Roman"/>
+          <w:lang w:val="en-GB"/>
+        </w:rPr>
+        <w:t xml:space="preserve"> reads messages from Arduino</w:t>
+      </w:r>
+      <w:r>
+        <w:rPr>
+          <w:rFonts w:ascii="Times New Roman" w:hAnsi="Times New Roman" w:cs="Times New Roman"/>
+          <w:lang w:val="en-GB"/>
+        </w:rPr>
+        <w:t xml:space="preserve"> and</w:t>
+      </w:r>
+      <w:r>
+        <w:rPr>
+          <w:rFonts w:ascii="Times New Roman" w:hAnsi="Times New Roman" w:cs="Times New Roman"/>
+          <w:lang w:val="en-GB"/>
+        </w:rPr>
+        <w:t xml:space="preserve"> from the Audio </w:t>
+      </w:r>
+      <w:r>
+        <w:rPr>
+          <w:rFonts w:ascii="Times New Roman" w:hAnsi="Times New Roman" w:cs="Times New Roman"/>
+          <w:lang w:val="en-GB"/>
+        </w:rPr>
+        <w:t>interface</w:t>
+      </w:r>
+      <w:r>
+        <w:rPr>
+          <w:rFonts w:ascii="Times New Roman" w:hAnsi="Times New Roman" w:cs="Times New Roman"/>
+          <w:lang w:val="en-GB"/>
+        </w:rPr>
+        <w:t xml:space="preserve"> and uses both to control visual effects </w:t>
+      </w:r>
+      <w:r>
+        <w:rPr>
+          <w:rFonts w:ascii="Times New Roman" w:hAnsi="Times New Roman" w:cs="Times New Roman"/>
+          <w:lang w:val="en-GB"/>
+        </w:rPr>
+        <w:t>t</w:t>
+      </w:r>
+      <w:r>
+        <w:rPr>
+          <w:rFonts w:ascii="Times New Roman" w:hAnsi="Times New Roman" w:cs="Times New Roman"/>
+          <w:lang w:val="en-GB"/>
+        </w:rPr>
+        <w:t>hat are generated on the screen. The laptop can also be connected to a bigger monitor or projector in order to produce a more immersive experience</w:t>
+      </w:r>
       <w:r>
         <w:rPr>
           <w:rFonts w:ascii="Times New Roman" w:hAnsi="Times New Roman" w:cs="Times New Roman"/>
@@ -3625,76 +3327,6 @@
           <w:lang w:val="en-GB"/>
         </w:rPr>
       </w:pPr>
-      <w:r>
-        <w:rPr>
-          <w:rFonts w:ascii="Times New Roman" w:hAnsi="Times New Roman" w:cs="Times New Roman"/>
-          <w:lang w:val="en-GB"/>
-        </w:rPr>
-        <w:t>The laptop connected to the Arduino Board runs a Processing</w:t>
-      </w:r>
-      <w:r>
-        <w:rPr>
-          <w:rFonts w:ascii="Times New Roman" w:hAnsi="Times New Roman" w:cs="Times New Roman"/>
-          <w:lang w:val="en-GB"/>
-        </w:rPr>
-        <w:t>3</w:t>
-      </w:r>
-      <w:r>
-        <w:rPr>
-          <w:rFonts w:ascii="Times New Roman" w:hAnsi="Times New Roman" w:cs="Times New Roman"/>
-          <w:lang w:val="en-GB"/>
-        </w:rPr>
-        <w:t xml:space="preserve"> Script </w:t>
-      </w:r>
-      <w:r>
-        <w:rPr>
-          <w:rFonts w:ascii="Times New Roman" w:hAnsi="Times New Roman" w:cs="Times New Roman"/>
-          <w:lang w:val="en-GB"/>
-        </w:rPr>
-        <w:t>which</w:t>
-      </w:r>
-      <w:r>
-        <w:rPr>
-          <w:rFonts w:ascii="Times New Roman" w:hAnsi="Times New Roman" w:cs="Times New Roman"/>
-          <w:lang w:val="en-GB"/>
-        </w:rPr>
-        <w:t xml:space="preserve"> reads serial messages from the Arduino, OSC messages from the Audio </w:t>
-      </w:r>
-      <w:r>
-        <w:rPr>
-          <w:rFonts w:ascii="Times New Roman" w:hAnsi="Times New Roman" w:cs="Times New Roman"/>
-          <w:lang w:val="en-GB"/>
-        </w:rPr>
-        <w:t>interface</w:t>
-      </w:r>
-      <w:r>
-        <w:rPr>
-          <w:rFonts w:ascii="Times New Roman" w:hAnsi="Times New Roman" w:cs="Times New Roman"/>
-          <w:lang w:val="en-GB"/>
-        </w:rPr>
-        <w:t xml:space="preserve"> and uses both to control visual effects </w:t>
-      </w:r>
-      <w:r>
-        <w:rPr>
-          <w:rFonts w:ascii="Times New Roman" w:hAnsi="Times New Roman" w:cs="Times New Roman"/>
-          <w:lang w:val="en-GB"/>
-        </w:rPr>
-        <w:t>t</w:t>
-      </w:r>
-      <w:r>
-        <w:rPr>
-          <w:rFonts w:ascii="Times New Roman" w:hAnsi="Times New Roman" w:cs="Times New Roman"/>
-          <w:lang w:val="en-GB"/>
-        </w:rPr>
-        <w:t>hat are generated on the screen. The laptop can also be connected to a bigger monitor or projector in order to produce a more immersive experience</w:t>
-      </w:r>
-      <w:r>
-        <w:rPr>
-          <w:rFonts w:ascii="Times New Roman" w:hAnsi="Times New Roman" w:cs="Times New Roman"/>
-          <w:lang w:val="en-GB"/>
-        </w:rPr>
-        <w:t>.</w:t>
-      </w:r>
     </w:p>
     <w:p>
       <w:pPr>
@@ -5594,47 +5226,52 @@
         <w:jc w:val="both"/>
         <w:rPr>
           <w:rFonts w:ascii="Times New Roman" w:hAnsi="Times New Roman" w:cs="Times New Roman"/>
-          <w:color w:val="FF0000"/>
-        </w:rPr>
-      </w:pPr>
-    </w:p>
-    <w:p>
-      <w:pPr>
-        <w:widowControl w:val="0"/>
-        <w:tabs>
-          <w:tab w:val="left" w:pos="220"/>
-          <w:tab w:val="left" w:pos="720"/>
-        </w:tabs>
-        <w:autoSpaceDE w:val="0"/>
-        <w:autoSpaceDN w:val="0"/>
-        <w:adjustRightInd w:val="0"/>
-        <w:jc w:val="both"/>
-        <w:rPr>
-          <w:rFonts w:ascii="Times New Roman" w:hAnsi="Times New Roman" w:cs="Times New Roman"/>
-        </w:rPr>
-      </w:pPr>
-    </w:p>
-    <w:p>
-      <w:pPr>
-        <w:widowControl w:val="0"/>
-        <w:tabs>
-          <w:tab w:val="left" w:pos="220"/>
-          <w:tab w:val="left" w:pos="720"/>
-        </w:tabs>
-        <w:autoSpaceDE w:val="0"/>
-        <w:autoSpaceDN w:val="0"/>
-        <w:adjustRightInd w:val="0"/>
-        <w:jc w:val="both"/>
-        <w:rPr>
-          <w:rFonts w:ascii="Times New Roman" w:hAnsi="Times New Roman" w:cs="Times New Roman"/>
-        </w:rPr>
-      </w:pPr>
-      <w:r>
-        <w:rPr>
-          <w:rFonts w:ascii="Times New Roman" w:hAnsi="Times New Roman" w:cs="Times New Roman"/>
-        </w:rPr>
-        <w:t>The system can be subdivided in two main parts, the audio and the video ones.</w:t>
-      </w:r>
+        </w:rPr>
+      </w:pPr>
+    </w:p>
+    <w:p>
+      <w:pPr>
+        <w:widowControl w:val="0"/>
+        <w:tabs>
+          <w:tab w:val="left" w:pos="220"/>
+          <w:tab w:val="left" w:pos="720"/>
+        </w:tabs>
+        <w:autoSpaceDE w:val="0"/>
+        <w:autoSpaceDN w:val="0"/>
+        <w:adjustRightInd w:val="0"/>
+        <w:jc w:val="both"/>
+        <w:rPr>
+          <w:rFonts w:ascii="Times New Roman" w:hAnsi="Times New Roman" w:cs="Times New Roman"/>
+        </w:rPr>
+      </w:pPr>
+      <w:r>
+        <w:rPr>
+          <w:rFonts w:ascii="Times New Roman" w:hAnsi="Times New Roman" w:cs="Times New Roman"/>
+        </w:rPr>
+        <w:t xml:space="preserve">The system can be subdivided in two main </w:t>
+      </w:r>
+      <w:r>
+        <w:rPr>
+          <w:rFonts w:ascii="Times New Roman" w:hAnsi="Times New Roman" w:cs="Times New Roman"/>
+        </w:rPr>
+        <w:t>sections.</w:t>
+      </w:r>
+    </w:p>
+    <w:p>
+      <w:pPr>
+        <w:widowControl w:val="0"/>
+        <w:tabs>
+          <w:tab w:val="left" w:pos="220"/>
+          <w:tab w:val="left" w:pos="720"/>
+        </w:tabs>
+        <w:autoSpaceDE w:val="0"/>
+        <w:autoSpaceDN w:val="0"/>
+        <w:adjustRightInd w:val="0"/>
+        <w:jc w:val="both"/>
+        <w:rPr>
+          <w:rFonts w:ascii="Times New Roman" w:hAnsi="Times New Roman" w:cs="Times New Roman"/>
+        </w:rPr>
+      </w:pPr>
     </w:p>
     <w:p>
       <w:pPr>
@@ -5675,6 +5312,287 @@
         <w:jc w:val="both"/>
         <w:rPr>
           <w:rFonts w:ascii="Times New Roman" w:hAnsi="Times New Roman" w:cs="Times New Roman"/>
+        </w:rPr>
+      </w:pPr>
+      <w:r>
+        <w:rPr>
+          <w:rFonts w:ascii="Times New Roman" w:hAnsi="Times New Roman" w:cs="Times New Roman"/>
+        </w:rPr>
+        <w:t xml:space="preserve">The audio interface consists in a custom designed desk with several </w:t>
+      </w:r>
+      <w:r>
+        <w:rPr>
+          <w:rFonts w:ascii="Times New Roman" w:hAnsi="Times New Roman" w:cs="Times New Roman"/>
+        </w:rPr>
+        <w:t>sensors</w:t>
+      </w:r>
+      <w:r>
+        <w:rPr>
+          <w:rFonts w:ascii="Times New Roman" w:hAnsi="Times New Roman" w:cs="Times New Roman"/>
+        </w:rPr>
+        <w:t xml:space="preserve"> and LEDs</w:t>
+      </w:r>
+      <w:r>
+        <w:rPr>
+          <w:rFonts w:ascii="Times New Roman" w:hAnsi="Times New Roman" w:cs="Times New Roman"/>
+        </w:rPr>
+        <w:t>, connected to a Teensy 3.6.</w:t>
+      </w:r>
+      <w:r>
+        <w:rPr>
+          <w:rFonts w:ascii="Times New Roman" w:hAnsi="Times New Roman" w:cs="Times New Roman"/>
+        </w:rPr>
+        <w:t xml:space="preserve"> The board m</w:t>
+      </w:r>
+      <w:r>
+        <w:rPr>
+          <w:rFonts w:ascii="Times New Roman" w:hAnsi="Times New Roman" w:cs="Times New Roman"/>
+        </w:rPr>
+        <w:t>anages sensor reading and sends/receives messages to/from a Single Board Computer (Raspberry PI 4) through serial communication.</w:t>
+      </w:r>
+    </w:p>
+    <w:p>
+      <w:pPr>
+        <w:widowControl w:val="0"/>
+        <w:tabs>
+          <w:tab w:val="left" w:pos="220"/>
+          <w:tab w:val="left" w:pos="720"/>
+        </w:tabs>
+        <w:autoSpaceDE w:val="0"/>
+        <w:autoSpaceDN w:val="0"/>
+        <w:adjustRightInd w:val="0"/>
+        <w:jc w:val="both"/>
+        <w:rPr>
+          <w:rFonts w:ascii="Times New Roman" w:hAnsi="Times New Roman" w:cs="Times New Roman"/>
+        </w:rPr>
+      </w:pPr>
+    </w:p>
+    <w:p>
+      <w:pPr>
+        <w:widowControl w:val="0"/>
+        <w:tabs>
+          <w:tab w:val="left" w:pos="220"/>
+          <w:tab w:val="left" w:pos="720"/>
+        </w:tabs>
+        <w:autoSpaceDE w:val="0"/>
+        <w:autoSpaceDN w:val="0"/>
+        <w:adjustRightInd w:val="0"/>
+        <w:jc w:val="both"/>
+        <w:rPr>
+          <w:rFonts w:ascii="Times New Roman" w:hAnsi="Times New Roman" w:cs="Times New Roman"/>
+        </w:rPr>
+      </w:pPr>
+      <w:r>
+        <w:rPr>
+          <w:rFonts w:ascii="Times New Roman" w:hAnsi="Times New Roman" w:cs="Times New Roman"/>
+        </w:rPr>
+        <w:t xml:space="preserve">The Raspberry PI runs a </w:t>
+      </w:r>
+      <w:r>
+        <w:rPr>
+          <w:rFonts w:ascii="Times New Roman" w:hAnsi="Times New Roman" w:cs="Times New Roman"/>
+        </w:rPr>
+        <w:t xml:space="preserve">Miller </w:t>
+      </w:r>
+      <w:proofErr w:type="spellStart"/>
+      <w:r>
+        <w:rPr>
+          <w:rFonts w:ascii="Times New Roman" w:hAnsi="Times New Roman" w:cs="Times New Roman"/>
+        </w:rPr>
+        <w:t>Puckette</w:t>
+      </w:r>
+      <w:r>
+        <w:rPr>
+          <w:rFonts w:ascii="Times New Roman" w:hAnsi="Times New Roman" w:cs="Times New Roman"/>
+        </w:rPr>
+        <w:t>’s</w:t>
+      </w:r>
+      <w:proofErr w:type="spellEnd"/>
+      <w:r>
+        <w:rPr>
+          <w:rFonts w:ascii="Times New Roman" w:hAnsi="Times New Roman" w:cs="Times New Roman"/>
+        </w:rPr>
+        <w:t xml:space="preserve"> Pure Data patch, with different functions:</w:t>
+      </w:r>
+    </w:p>
+    <w:p>
+      <w:pPr>
+        <w:pStyle w:val="Paragrafoelenco"/>
+        <w:widowControl w:val="0"/>
+        <w:numPr>
+          <w:ilvl w:val="0"/>
+          <w:numId w:val="10"/>
+        </w:numPr>
+        <w:tabs>
+          <w:tab w:val="left" w:pos="220"/>
+          <w:tab w:val="left" w:pos="720"/>
+        </w:tabs>
+        <w:autoSpaceDE w:val="0"/>
+        <w:autoSpaceDN w:val="0"/>
+        <w:adjustRightInd w:val="0"/>
+        <w:jc w:val="both"/>
+        <w:rPr>
+          <w:rFonts w:ascii="Times New Roman" w:hAnsi="Times New Roman" w:cs="Times New Roman"/>
+        </w:rPr>
+      </w:pPr>
+      <w:r>
+        <w:rPr>
+          <w:rFonts w:ascii="Times New Roman" w:hAnsi="Times New Roman" w:cs="Times New Roman"/>
+        </w:rPr>
+        <w:t>Audio synthes</w:t>
+      </w:r>
+      <w:r>
+        <w:rPr>
+          <w:rFonts w:ascii="Times New Roman" w:hAnsi="Times New Roman" w:cs="Times New Roman"/>
+        </w:rPr>
+        <w:t>is</w:t>
+      </w:r>
+    </w:p>
+    <w:p>
+      <w:pPr>
+        <w:pStyle w:val="Paragrafoelenco"/>
+        <w:widowControl w:val="0"/>
+        <w:numPr>
+          <w:ilvl w:val="0"/>
+          <w:numId w:val="10"/>
+        </w:numPr>
+        <w:tabs>
+          <w:tab w:val="left" w:pos="220"/>
+          <w:tab w:val="left" w:pos="720"/>
+        </w:tabs>
+        <w:autoSpaceDE w:val="0"/>
+        <w:autoSpaceDN w:val="0"/>
+        <w:adjustRightInd w:val="0"/>
+        <w:jc w:val="both"/>
+        <w:rPr>
+          <w:rFonts w:ascii="Times New Roman" w:hAnsi="Times New Roman" w:cs="Times New Roman"/>
+        </w:rPr>
+      </w:pPr>
+      <w:r>
+        <w:rPr>
+          <w:rFonts w:ascii="Times New Roman" w:hAnsi="Times New Roman" w:cs="Times New Roman"/>
+        </w:rPr>
+        <w:lastRenderedPageBreak/>
+        <w:t xml:space="preserve">Serial </w:t>
+      </w:r>
+      <w:r>
+        <w:rPr>
+          <w:rFonts w:ascii="Times New Roman" w:hAnsi="Times New Roman" w:cs="Times New Roman"/>
+        </w:rPr>
+        <w:t>Communication with the Teensy board</w:t>
+      </w:r>
+    </w:p>
+    <w:p>
+      <w:pPr>
+        <w:pStyle w:val="Paragrafoelenco"/>
+        <w:widowControl w:val="0"/>
+        <w:numPr>
+          <w:ilvl w:val="0"/>
+          <w:numId w:val="10"/>
+        </w:numPr>
+        <w:tabs>
+          <w:tab w:val="left" w:pos="220"/>
+          <w:tab w:val="left" w:pos="720"/>
+        </w:tabs>
+        <w:autoSpaceDE w:val="0"/>
+        <w:autoSpaceDN w:val="0"/>
+        <w:adjustRightInd w:val="0"/>
+        <w:jc w:val="both"/>
+        <w:rPr>
+          <w:rFonts w:ascii="Times New Roman" w:hAnsi="Times New Roman" w:cs="Times New Roman"/>
+          <w:lang w:val="en-GB"/>
+        </w:rPr>
+      </w:pPr>
+      <w:r>
+        <w:rPr>
+          <w:rFonts w:ascii="Times New Roman" w:hAnsi="Times New Roman" w:cs="Times New Roman"/>
+        </w:rPr>
+        <w:t>OSC (Open Sound Control) Communication with the video interface, via a local Wi-Fi network.</w:t>
+      </w:r>
+    </w:p>
+    <w:p>
+      <w:pPr>
+        <w:widowControl w:val="0"/>
+        <w:tabs>
+          <w:tab w:val="left" w:pos="220"/>
+          <w:tab w:val="left" w:pos="720"/>
+        </w:tabs>
+        <w:autoSpaceDE w:val="0"/>
+        <w:autoSpaceDN w:val="0"/>
+        <w:adjustRightInd w:val="0"/>
+        <w:jc w:val="both"/>
+        <w:rPr>
+          <w:rFonts w:ascii="Times New Roman" w:hAnsi="Times New Roman" w:cs="Times New Roman"/>
+          <w:lang w:val="en-GB"/>
+        </w:rPr>
+      </w:pPr>
+      <w:r>
+        <w:rPr>
+          <w:rFonts w:ascii="Times New Roman" w:hAnsi="Times New Roman" w:cs="Times New Roman"/>
+          <w:lang w:val="en-GB"/>
+        </w:rPr>
+        <w:t>The output device is a generic audio interface connected with a loudspeaker.</w:t>
+      </w:r>
+    </w:p>
+    <w:p>
+      <w:pPr>
+        <w:widowControl w:val="0"/>
+        <w:tabs>
+          <w:tab w:val="left" w:pos="220"/>
+          <w:tab w:val="left" w:pos="720"/>
+        </w:tabs>
+        <w:autoSpaceDE w:val="0"/>
+        <w:autoSpaceDN w:val="0"/>
+        <w:adjustRightInd w:val="0"/>
+        <w:jc w:val="both"/>
+        <w:rPr>
+          <w:rFonts w:ascii="Times New Roman" w:hAnsi="Times New Roman" w:cs="Times New Roman"/>
+        </w:rPr>
+      </w:pPr>
+      <w:r>
+        <w:rPr>
+          <w:rFonts w:ascii="Times New Roman" w:hAnsi="Times New Roman" w:cs="Times New Roman"/>
+          <w:lang w:val="en-GB"/>
+        </w:rPr>
+        <w:t xml:space="preserve">The Wi-Fi LAN is created using a </w:t>
+      </w:r>
+      <w:proofErr w:type="spellStart"/>
+      <w:r>
+        <w:rPr>
+          <w:rFonts w:ascii="Times New Roman" w:hAnsi="Times New Roman" w:cs="Times New Roman"/>
+          <w:lang w:val="en-GB"/>
+        </w:rPr>
+        <w:t>Tp</w:t>
+      </w:r>
+      <w:proofErr w:type="spellEnd"/>
+      <w:r>
+        <w:rPr>
+          <w:rFonts w:ascii="Times New Roman" w:hAnsi="Times New Roman" w:cs="Times New Roman"/>
+          <w:lang w:val="en-GB"/>
+        </w:rPr>
+        <w:t>-Link wireless router and exploits the 5Ghz frequency band when possible</w:t>
+      </w:r>
+      <w:r>
+        <w:rPr>
+          <w:rFonts w:ascii="Times New Roman" w:hAnsi="Times New Roman" w:cs="Times New Roman"/>
+          <w:lang w:val="en-GB"/>
+        </w:rPr>
+        <w:t>, for faster communication.</w:t>
+      </w:r>
+    </w:p>
+    <w:p>
+      <w:pPr>
+        <w:widowControl w:val="0"/>
+        <w:tabs>
+          <w:tab w:val="left" w:pos="220"/>
+          <w:tab w:val="left" w:pos="720"/>
+        </w:tabs>
+        <w:autoSpaceDE w:val="0"/>
+        <w:autoSpaceDN w:val="0"/>
+        <w:adjustRightInd w:val="0"/>
+        <w:jc w:val="both"/>
+        <w:rPr>
+          <w:rFonts w:ascii="Times New Roman" w:hAnsi="Times New Roman" w:cs="Times New Roman"/>
           <w:b/>
           <w:bCs/>
         </w:rPr>
@@ -5773,15 +5691,7 @@
           <w:rFonts w:ascii="Times New Roman" w:hAnsi="Times New Roman" w:cs="Times New Roman"/>
           <w:lang w:val="en-GB"/>
         </w:rPr>
-        <w:t xml:space="preserve"> has been used as reference, to decode the information provided by the controller. The Arduino controller has the task to compute the data from the accelerometer converting the movements of the controller into a numerical </w:t>
-      </w:r>
-      <w:r>
-        <w:rPr>
-          <w:rFonts w:ascii="Times New Roman" w:hAnsi="Times New Roman" w:cs="Times New Roman"/>
-          <w:lang w:val="en-GB"/>
-        </w:rPr>
-        <w:lastRenderedPageBreak/>
-        <w:t>frequency of pulses. The obtained result in sent via a serial communication to the computer, where a Processing3 sketch is running.</w:t>
+        <w:t xml:space="preserve"> has been used as reference, to decode the information provided by the controller. The Arduino controller has the task to compute the data from the accelerometer converting the movements of the controller into a numerical frequency of pulses. The obtained result in sent via a serial communication to the computer, where a Processing3 sketch is running.</w:t>
       </w:r>
       <w:r>
         <w:rPr>
@@ -5990,6 +5900,40 @@
         </w:rPr>
         <w:t>A challenging aspect of the hardware implementation of the visual interface was the number of asynchronous tasks to be performed by both the Arduino and the Processing sketch.</w:t>
       </w:r>
+    </w:p>
+    <w:p>
+      <w:pPr>
+        <w:widowControl w:val="0"/>
+        <w:tabs>
+          <w:tab w:val="left" w:pos="220"/>
+          <w:tab w:val="left" w:pos="720"/>
+        </w:tabs>
+        <w:autoSpaceDE w:val="0"/>
+        <w:autoSpaceDN w:val="0"/>
+        <w:adjustRightInd w:val="0"/>
+        <w:jc w:val="both"/>
+        <w:rPr>
+          <w:rFonts w:ascii="Times New Roman" w:hAnsi="Times New Roman" w:cs="Times New Roman"/>
+          <w:lang w:val="en-GB"/>
+        </w:rPr>
+      </w:pPr>
+    </w:p>
+    <w:p>
+      <w:pPr>
+        <w:widowControl w:val="0"/>
+        <w:tabs>
+          <w:tab w:val="left" w:pos="220"/>
+          <w:tab w:val="left" w:pos="720"/>
+        </w:tabs>
+        <w:autoSpaceDE w:val="0"/>
+        <w:autoSpaceDN w:val="0"/>
+        <w:adjustRightInd w:val="0"/>
+        <w:jc w:val="both"/>
+        <w:rPr>
+          <w:rFonts w:ascii="Times New Roman" w:hAnsi="Times New Roman" w:cs="Times New Roman"/>
+          <w:lang w:val="en-GB"/>
+        </w:rPr>
+      </w:pPr>
     </w:p>
     <w:p>
       <w:pPr>
@@ -6069,8 +6013,6 @@
           <w:lang w:val="en-GB"/>
         </w:rPr>
       </w:pPr>
-      <w:bookmarkStart w:id="0" w:name="_GoBack"/>
-      <w:bookmarkEnd w:id="0"/>
     </w:p>
     <w:p>
       <w:pPr>
@@ -6162,6 +6104,13 @@
           <w:rFonts w:ascii="Times New Roman" w:hAnsi="Times New Roman" w:cs="Times New Roman"/>
           <w:color w:val="FF0000"/>
         </w:rPr>
+        <w:t>-</w:t>
+      </w:r>
+      <w:r>
+        <w:rPr>
+          <w:rFonts w:ascii="Times New Roman" w:hAnsi="Times New Roman" w:cs="Times New Roman"/>
+          <w:color w:val="FF0000"/>
+        </w:rPr>
         <w:t>What are your hypotheses?</w:t>
       </w:r>
     </w:p>
@@ -6186,6 +6135,13 @@
           <w:rFonts w:ascii="Times New Roman" w:hAnsi="Times New Roman" w:cs="Times New Roman"/>
           <w:color w:val="FF0000"/>
         </w:rPr>
+        <w:t>-</w:t>
+      </w:r>
+      <w:r>
+        <w:rPr>
+          <w:rFonts w:ascii="Times New Roman" w:hAnsi="Times New Roman" w:cs="Times New Roman"/>
+          <w:color w:val="FF0000"/>
+        </w:rPr>
         <w:t xml:space="preserve">What kind of testing have you done to validate your system? </w:t>
       </w:r>
     </w:p>
@@ -6210,6 +6166,13 @@
           <w:rFonts w:ascii="Times New Roman" w:hAnsi="Times New Roman" w:cs="Times New Roman"/>
           <w:color w:val="FF0000"/>
         </w:rPr>
+        <w:t>-</w:t>
+      </w:r>
+      <w:r>
+        <w:rPr>
+          <w:rFonts w:ascii="Times New Roman" w:hAnsi="Times New Roman" w:cs="Times New Roman"/>
+          <w:color w:val="FF0000"/>
+        </w:rPr>
         <w:t xml:space="preserve">Describe the experimental procedure: what participants were supposed to do? </w:t>
       </w:r>
     </w:p>
@@ -6234,6 +6197,13 @@
           <w:rFonts w:ascii="Times New Roman" w:hAnsi="Times New Roman" w:cs="Times New Roman"/>
           <w:color w:val="FF0000"/>
         </w:rPr>
+        <w:t>/</w:t>
+      </w:r>
+      <w:r>
+        <w:rPr>
+          <w:rFonts w:ascii="Times New Roman" w:hAnsi="Times New Roman" w:cs="Times New Roman"/>
+          <w:color w:val="FF0000"/>
+        </w:rPr>
         <w:t>What are your independent, dependent, and control variables</w:t>
       </w:r>
       <w:r>
@@ -6265,6 +6235,13 @@
           <w:rFonts w:ascii="Times New Roman" w:hAnsi="Times New Roman" w:cs="Times New Roman"/>
           <w:color w:val="FF0000"/>
         </w:rPr>
+        <w:t>-</w:t>
+      </w:r>
+      <w:r>
+        <w:rPr>
+          <w:rFonts w:ascii="Times New Roman" w:hAnsi="Times New Roman" w:cs="Times New Roman"/>
+          <w:color w:val="FF0000"/>
+        </w:rPr>
         <w:t>Was a within</w:t>
       </w:r>
       <w:r>
@@ -6392,6 +6369,7 @@
           <w:rFonts w:ascii="Times New Roman" w:hAnsi="Times New Roman" w:cs="Times New Roman"/>
           <w:color w:val="FF0000"/>
         </w:rPr>
+        <w:lastRenderedPageBreak/>
         <w:t xml:space="preserve">With the experiment you should </w:t>
       </w:r>
       <w:r>
@@ -6631,14 +6609,43 @@
         <w:rPr>
           <w:rFonts w:ascii="Times New Roman" w:hAnsi="Times New Roman" w:cs="Times New Roman"/>
         </w:rPr>
-        <w:t xml:space="preserve">The hypothesis tested is that users can benefit from having to listen actively to music, interact through the controls and receiving haptic stimuli (when using the video interface) and that the experience recorded can help having a playful and serene interaction with the more complex </w:t>
-      </w:r>
-      <w:r>
-        <w:rPr>
-          <w:rFonts w:ascii="Times New Roman" w:hAnsi="Times New Roman" w:cs="Times New Roman"/>
-        </w:rPr>
-        <w:lastRenderedPageBreak/>
-        <w:t>audio interface. An additional sub-hypothesis is that the impact of this improvement is greater for non-musician participants.</w:t>
+        <w:t xml:space="preserve">The </w:t>
+      </w:r>
+      <w:r>
+        <w:rPr>
+          <w:rFonts w:ascii="Times New Roman" w:hAnsi="Times New Roman" w:cs="Times New Roman"/>
+        </w:rPr>
+        <w:t xml:space="preserve">tested </w:t>
+      </w:r>
+      <w:r>
+        <w:rPr>
+          <w:rFonts w:ascii="Times New Roman" w:hAnsi="Times New Roman" w:cs="Times New Roman"/>
+        </w:rPr>
+        <w:t xml:space="preserve">hypothesis is that users can benefit from having to listen actively to music, interact through the controls and receiving haptic stimuli (when using the video interface) and that the </w:t>
+      </w:r>
+      <w:r>
+        <w:rPr>
+          <w:rFonts w:ascii="Times New Roman" w:hAnsi="Times New Roman" w:cs="Times New Roman"/>
+        </w:rPr>
+        <w:t xml:space="preserve">recorded </w:t>
+      </w:r>
+      <w:r>
+        <w:rPr>
+          <w:rFonts w:ascii="Times New Roman" w:hAnsi="Times New Roman" w:cs="Times New Roman"/>
+        </w:rPr>
+        <w:t xml:space="preserve">experience can help </w:t>
+      </w:r>
+      <w:r>
+        <w:rPr>
+          <w:rFonts w:ascii="Times New Roman" w:hAnsi="Times New Roman" w:cs="Times New Roman"/>
+        </w:rPr>
+        <w:t xml:space="preserve">in </w:t>
+      </w:r>
+      <w:r>
+        <w:rPr>
+          <w:rFonts w:ascii="Times New Roman" w:hAnsi="Times New Roman" w:cs="Times New Roman"/>
+        </w:rPr>
+        <w:t>having a playful and serene interaction with the more complex audio interface. An additional sub-hypothesis is that the impact of this improvement is greater for non-musician participants.</w:t>
       </w:r>
     </w:p>
     <w:p>
@@ -6744,11 +6751,101 @@
           <w:rFonts w:ascii="Times New Roman" w:hAnsi="Times New Roman" w:cs="Times New Roman"/>
         </w:rPr>
       </w:pPr>
+    </w:p>
+    <w:p>
+      <w:pPr>
+        <w:pStyle w:val="Paragrafoelenco"/>
+        <w:widowControl w:val="0"/>
+        <w:autoSpaceDE w:val="0"/>
+        <w:autoSpaceDN w:val="0"/>
+        <w:adjustRightInd w:val="0"/>
+        <w:ind w:left="0"/>
+        <w:jc w:val="both"/>
+        <w:rPr>
+          <w:rFonts w:ascii="Times New Roman" w:hAnsi="Times New Roman" w:cs="Times New Roman"/>
+        </w:rPr>
+      </w:pPr>
+      <w:r>
+        <w:rPr>
+          <w:rFonts w:ascii="Times New Roman" w:hAnsi="Times New Roman" w:cs="Times New Roman"/>
+        </w:rPr>
+        <w:t>A pilot study was conducted with 4 participants, which where asked to compile an additional questionnaire. As suggested by a participant, we decided to add more visual indicators on the video interface, to facilitate the user improvement.</w:t>
+      </w:r>
+    </w:p>
+    <w:p>
+      <w:pPr>
+        <w:pStyle w:val="Paragrafoelenco"/>
+        <w:widowControl w:val="0"/>
+        <w:autoSpaceDE w:val="0"/>
+        <w:autoSpaceDN w:val="0"/>
+        <w:adjustRightInd w:val="0"/>
+        <w:ind w:left="0"/>
+        <w:jc w:val="both"/>
+        <w:rPr>
+          <w:rFonts w:ascii="Times New Roman" w:hAnsi="Times New Roman" w:cs="Times New Roman"/>
+        </w:rPr>
+      </w:pPr>
+    </w:p>
+    <w:p>
+      <w:pPr>
+        <w:pStyle w:val="Paragrafoelenco"/>
+        <w:widowControl w:val="0"/>
+        <w:autoSpaceDE w:val="0"/>
+        <w:autoSpaceDN w:val="0"/>
+        <w:adjustRightInd w:val="0"/>
+        <w:ind w:left="0"/>
+        <w:jc w:val="both"/>
+        <w:rPr>
+          <w:rFonts w:ascii="Times New Roman" w:hAnsi="Times New Roman" w:cs="Times New Roman"/>
+        </w:rPr>
+      </w:pPr>
       <w:r>
         <w:rPr>
           <w:rFonts w:ascii="Times New Roman" w:hAnsi="Times New Roman" w:cs="Times New Roman"/>
         </w:rPr>
         <w:t xml:space="preserve">The experiment was conducted with </w:t>
+      </w:r>
+      <w:r>
+        <w:rPr>
+          <w:rFonts w:ascii="Times New Roman" w:hAnsi="Times New Roman" w:cs="Times New Roman"/>
+        </w:rPr>
+        <w:t>ten</w:t>
+      </w:r>
+      <w:r>
+        <w:rPr>
+          <w:rFonts w:ascii="Times New Roman" w:hAnsi="Times New Roman" w:cs="Times New Roman"/>
+        </w:rPr>
+        <w:t xml:space="preserve"> participants, </w:t>
+      </w:r>
+      <w:r>
+        <w:rPr>
+          <w:rFonts w:ascii="Times New Roman" w:hAnsi="Times New Roman" w:cs="Times New Roman"/>
+        </w:rPr>
+        <w:t>nine</w:t>
+      </w:r>
+      <w:r>
+        <w:rPr>
+          <w:rFonts w:ascii="Times New Roman" w:hAnsi="Times New Roman" w:cs="Times New Roman"/>
+        </w:rPr>
+        <w:t xml:space="preserve"> males and </w:t>
+      </w:r>
+      <w:r>
+        <w:rPr>
+          <w:rFonts w:ascii="Times New Roman" w:hAnsi="Times New Roman" w:cs="Times New Roman"/>
+        </w:rPr>
+        <w:t>one</w:t>
+      </w:r>
+      <w:r>
+        <w:rPr>
+          <w:rFonts w:ascii="Times New Roman" w:hAnsi="Times New Roman" w:cs="Times New Roman"/>
+        </w:rPr>
+        <w:t xml:space="preserve"> female, between </w:t>
+      </w:r>
+      <w:r>
+        <w:rPr>
+          <w:rFonts w:ascii="Times New Roman" w:hAnsi="Times New Roman" w:cs="Times New Roman"/>
+        </w:rPr>
+        <w:t>20</w:t>
       </w:r>
       <w:r>
         <w:rPr>
@@ -6756,13 +6853,19 @@
           <w:b/>
           <w:bCs/>
         </w:rPr>
-        <w:t>N</w:t>
-      </w:r>
-      <w:r>
-        <w:rPr>
-          <w:rFonts w:ascii="Times New Roman" w:hAnsi="Times New Roman" w:cs="Times New Roman"/>
-        </w:rPr>
-        <w:t xml:space="preserve"> participants, </w:t>
+        <w:t xml:space="preserve"> </w:t>
+      </w:r>
+      <w:r>
+        <w:rPr>
+          <w:rFonts w:ascii="Times New Roman" w:hAnsi="Times New Roman" w:cs="Times New Roman"/>
+        </w:rPr>
+        <w:t xml:space="preserve">and </w:t>
+      </w:r>
+      <w:r>
+        <w:rPr>
+          <w:rFonts w:ascii="Times New Roman" w:hAnsi="Times New Roman" w:cs="Times New Roman"/>
+        </w:rPr>
+        <w:t>38</w:t>
       </w:r>
       <w:r>
         <w:rPr>
@@ -6770,56 +6873,6 @@
           <w:b/>
           <w:bCs/>
         </w:rPr>
-        <w:t>M</w:t>
-      </w:r>
-      <w:r>
-        <w:rPr>
-          <w:rFonts w:ascii="Times New Roman" w:hAnsi="Times New Roman" w:cs="Times New Roman"/>
-        </w:rPr>
-        <w:t xml:space="preserve"> males and </w:t>
-      </w:r>
-      <w:r>
-        <w:rPr>
-          <w:rFonts w:ascii="Times New Roman" w:hAnsi="Times New Roman" w:cs="Times New Roman"/>
-          <w:b/>
-          <w:bCs/>
-        </w:rPr>
-        <w:t>O</w:t>
-      </w:r>
-      <w:r>
-        <w:rPr>
-          <w:rFonts w:ascii="Times New Roman" w:hAnsi="Times New Roman" w:cs="Times New Roman"/>
-        </w:rPr>
-        <w:t xml:space="preserve"> females, between </w:t>
-      </w:r>
-      <w:r>
-        <w:rPr>
-          <w:rFonts w:ascii="Times New Roman" w:hAnsi="Times New Roman" w:cs="Times New Roman"/>
-          <w:b/>
-          <w:bCs/>
-        </w:rPr>
-        <w:t xml:space="preserve">I </w:t>
-      </w:r>
-      <w:r>
-        <w:rPr>
-          <w:rFonts w:ascii="Times New Roman" w:hAnsi="Times New Roman" w:cs="Times New Roman"/>
-        </w:rPr>
-        <w:t xml:space="preserve">and </w:t>
-      </w:r>
-      <w:r>
-        <w:rPr>
-          <w:rFonts w:ascii="Times New Roman" w:hAnsi="Times New Roman" w:cs="Times New Roman"/>
-          <w:b/>
-          <w:bCs/>
-        </w:rPr>
-        <w:t>K</w:t>
-      </w:r>
-      <w:r>
-        <w:rPr>
-          <w:rFonts w:ascii="Times New Roman" w:hAnsi="Times New Roman" w:cs="Times New Roman"/>
-          <w:b/>
-          <w:bCs/>
-        </w:rPr>
         <w:t xml:space="preserve"> </w:t>
       </w:r>
       <w:r>
@@ -6831,10 +6884,8 @@
       <w:r>
         <w:rPr>
           <w:rFonts w:ascii="Times New Roman" w:hAnsi="Times New Roman" w:cs="Times New Roman"/>
-          <w:b/>
-          <w:bCs/>
-        </w:rPr>
-        <w:t>MM</w:t>
+        </w:rPr>
+        <w:t>24.5</w:t>
       </w:r>
       <w:r>
         <w:rPr>
@@ -6842,14 +6893,12 @@
         </w:rPr>
         <w:t xml:space="preserve">, </w:t>
       </w:r>
-      <w:proofErr w:type="spellStart"/>
-      <w:r>
-        <w:rPr>
-          <w:rFonts w:ascii="Times New Roman" w:hAnsi="Times New Roman" w:cs="Times New Roman"/>
-        </w:rPr>
-        <w:t>sd</w:t>
-      </w:r>
-      <w:proofErr w:type="spellEnd"/>
+      <w:r>
+        <w:rPr>
+          <w:rFonts w:ascii="Times New Roman" w:hAnsi="Times New Roman" w:cs="Times New Roman"/>
+        </w:rPr>
+        <w:t>SD</w:t>
+      </w:r>
       <w:r>
         <w:rPr>
           <w:rFonts w:ascii="Times New Roman" w:hAnsi="Times New Roman" w:cs="Times New Roman"/>
@@ -6859,10 +6908,8 @@
       <w:r>
         <w:rPr>
           <w:rFonts w:ascii="Times New Roman" w:hAnsi="Times New Roman" w:cs="Times New Roman"/>
-          <w:b/>
-          <w:bCs/>
-        </w:rPr>
-        <w:t>SD</w:t>
+        </w:rPr>
+        <w:t>4.72</w:t>
       </w:r>
       <w:r>
         <w:rPr>
@@ -6888,7 +6935,31 @@
         <w:rPr>
           <w:rFonts w:ascii="Times New Roman" w:hAnsi="Times New Roman" w:cs="Times New Roman"/>
         </w:rPr>
-        <w:t xml:space="preserve">In the case of one musician user and one non musician, the non-musician one starts by interacting with the audio interface while the other with the video interface. After 5 minutes they swap interface and proceed by playing for 5 minutes more. Then, the two users swap places once more, so that </w:t>
+        <w:t>In the case of one musician user and one non</w:t>
+      </w:r>
+      <w:r>
+        <w:rPr>
+          <w:rFonts w:ascii="Times New Roman" w:hAnsi="Times New Roman" w:cs="Times New Roman"/>
+        </w:rPr>
+        <w:t>-</w:t>
+      </w:r>
+      <w:r>
+        <w:rPr>
+          <w:rFonts w:ascii="Times New Roman" w:hAnsi="Times New Roman" w:cs="Times New Roman"/>
+        </w:rPr>
+        <w:t xml:space="preserve">musician, the </w:t>
+      </w:r>
+      <w:r>
+        <w:rPr>
+          <w:rFonts w:ascii="Times New Roman" w:hAnsi="Times New Roman" w:cs="Times New Roman"/>
+        </w:rPr>
+        <w:t>second one</w:t>
+      </w:r>
+      <w:r>
+        <w:rPr>
+          <w:rFonts w:ascii="Times New Roman" w:hAnsi="Times New Roman" w:cs="Times New Roman"/>
+        </w:rPr>
+        <w:t xml:space="preserve"> starts by interacting with the audio interface while the other with the video interface. After 5 minutes they swap interface and proceed by playing for 5 minutes more. Then, the two users swap places once more, so that </w:t>
       </w:r>
       <w:r>
         <w:rPr>
@@ -6917,19 +6988,426 @@
     </w:p>
     <w:p>
       <w:pPr>
-        <w:widowControl w:val="0"/>
-        <w:tabs>
-          <w:tab w:val="left" w:pos="220"/>
-          <w:tab w:val="left" w:pos="720"/>
-        </w:tabs>
-        <w:autoSpaceDE w:val="0"/>
-        <w:autoSpaceDN w:val="0"/>
-        <w:adjustRightInd w:val="0"/>
-        <w:jc w:val="both"/>
-        <w:rPr>
-          <w:rFonts w:ascii="Times New Roman" w:hAnsi="Times New Roman" w:cs="Times New Roman"/>
-        </w:rPr>
-      </w:pPr>
+        <w:pStyle w:val="Paragrafoelenco"/>
+        <w:widowControl w:val="0"/>
+        <w:autoSpaceDE w:val="0"/>
+        <w:autoSpaceDN w:val="0"/>
+        <w:adjustRightInd w:val="0"/>
+        <w:ind w:left="0"/>
+        <w:jc w:val="both"/>
+        <w:rPr>
+          <w:rFonts w:ascii="Times New Roman" w:hAnsi="Times New Roman" w:cs="Times New Roman"/>
+        </w:rPr>
+      </w:pPr>
+    </w:p>
+    <w:p>
+      <w:pPr>
+        <w:pStyle w:val="Paragrafoelenco"/>
+        <w:widowControl w:val="0"/>
+        <w:autoSpaceDE w:val="0"/>
+        <w:autoSpaceDN w:val="0"/>
+        <w:adjustRightInd w:val="0"/>
+        <w:ind w:left="0"/>
+        <w:jc w:val="both"/>
+        <w:rPr>
+          <w:rFonts w:ascii="Times New Roman" w:hAnsi="Times New Roman" w:cs="Times New Roman"/>
+        </w:rPr>
+      </w:pPr>
+      <w:r>
+        <w:rPr>
+          <w:rFonts w:ascii="Times New Roman" w:hAnsi="Times New Roman" w:cs="Times New Roman"/>
+        </w:rPr>
+        <w:t>After the experience, participants were asked to complete the following questionnaire.</w:t>
+      </w:r>
+    </w:p>
+    <w:p>
+      <w:pPr>
+        <w:pStyle w:val="Paragrafoelenco"/>
+        <w:widowControl w:val="0"/>
+        <w:autoSpaceDE w:val="0"/>
+        <w:autoSpaceDN w:val="0"/>
+        <w:adjustRightInd w:val="0"/>
+        <w:ind w:left="0"/>
+        <w:jc w:val="both"/>
+        <w:rPr>
+          <w:rFonts w:ascii="Times New Roman" w:hAnsi="Times New Roman" w:cs="Times New Roman"/>
+        </w:rPr>
+      </w:pPr>
+      <w:r>
+        <w:rPr>
+          <w:rFonts w:ascii="Times New Roman" w:hAnsi="Times New Roman" w:cs="Times New Roman"/>
+        </w:rPr>
+        <w:t>Q1. Have you ever played a musical instrument?</w:t>
+      </w:r>
+    </w:p>
+    <w:p>
+      <w:pPr>
+        <w:pStyle w:val="Paragrafoelenco"/>
+        <w:widowControl w:val="0"/>
+        <w:autoSpaceDE w:val="0"/>
+        <w:autoSpaceDN w:val="0"/>
+        <w:adjustRightInd w:val="0"/>
+        <w:ind w:left="476" w:hanging="476"/>
+        <w:jc w:val="both"/>
+        <w:rPr>
+          <w:rFonts w:ascii="Times New Roman" w:hAnsi="Times New Roman" w:cs="Times New Roman"/>
+        </w:rPr>
+      </w:pPr>
+      <w:r>
+        <w:rPr>
+          <w:rFonts w:ascii="Times New Roman" w:hAnsi="Times New Roman" w:cs="Times New Roman"/>
+        </w:rPr>
+        <w:t>Q2. Evaluate to what extent music is part of your daily life [1= less than 15 minutes, 5=several hours]</w:t>
+      </w:r>
+    </w:p>
+    <w:p>
+      <w:pPr>
+        <w:pStyle w:val="Paragrafoelenco"/>
+        <w:widowControl w:val="0"/>
+        <w:autoSpaceDE w:val="0"/>
+        <w:autoSpaceDN w:val="0"/>
+        <w:adjustRightInd w:val="0"/>
+        <w:ind w:left="0"/>
+        <w:jc w:val="both"/>
+        <w:rPr>
+          <w:rFonts w:ascii="Times New Roman" w:hAnsi="Times New Roman" w:cs="Times New Roman"/>
+        </w:rPr>
+      </w:pPr>
+      <w:r>
+        <w:rPr>
+          <w:rFonts w:ascii="Times New Roman" w:hAnsi="Times New Roman" w:cs="Times New Roman"/>
+        </w:rPr>
+        <w:t xml:space="preserve">Q3. Evaluate your emotions </w:t>
+      </w:r>
+      <w:r>
+        <w:rPr>
+          <w:rFonts w:ascii="Times New Roman" w:hAnsi="Times New Roman" w:cs="Times New Roman"/>
+        </w:rPr>
+        <w:t>during the experience</w:t>
+      </w:r>
+      <w:r>
+        <w:rPr>
+          <w:rFonts w:ascii="Times New Roman" w:hAnsi="Times New Roman" w:cs="Times New Roman"/>
+        </w:rPr>
+        <w:t xml:space="preserve"> [1=sad, 5=happy]</w:t>
+      </w:r>
+    </w:p>
+    <w:p>
+      <w:pPr>
+        <w:pStyle w:val="Paragrafoelenco"/>
+        <w:widowControl w:val="0"/>
+        <w:autoSpaceDE w:val="0"/>
+        <w:autoSpaceDN w:val="0"/>
+        <w:adjustRightInd w:val="0"/>
+        <w:ind w:left="0"/>
+        <w:jc w:val="both"/>
+        <w:rPr>
+          <w:rFonts w:ascii="Times New Roman" w:hAnsi="Times New Roman" w:cs="Times New Roman"/>
+        </w:rPr>
+      </w:pPr>
+      <w:r>
+        <w:rPr>
+          <w:rFonts w:ascii="Times New Roman" w:hAnsi="Times New Roman" w:cs="Times New Roman"/>
+        </w:rPr>
+        <w:t xml:space="preserve">Q4. Evaluate </w:t>
+      </w:r>
+      <w:r>
+        <w:rPr>
+          <w:rFonts w:ascii="Times New Roman" w:hAnsi="Times New Roman" w:cs="Times New Roman"/>
+        </w:rPr>
+        <w:t>the intensity of emotions proved [1 to 5]</w:t>
+      </w:r>
+    </w:p>
+    <w:p>
+      <w:pPr>
+        <w:pStyle w:val="Paragrafoelenco"/>
+        <w:widowControl w:val="0"/>
+        <w:autoSpaceDE w:val="0"/>
+        <w:autoSpaceDN w:val="0"/>
+        <w:adjustRightInd w:val="0"/>
+        <w:ind w:left="0"/>
+        <w:jc w:val="both"/>
+        <w:rPr>
+          <w:rFonts w:ascii="Times New Roman" w:hAnsi="Times New Roman" w:cs="Times New Roman"/>
+        </w:rPr>
+      </w:pPr>
+      <w:r>
+        <w:rPr>
+          <w:rFonts w:ascii="Times New Roman" w:hAnsi="Times New Roman" w:cs="Times New Roman"/>
+        </w:rPr>
+        <w:t>Q5. Evaluate to what extent you felt in control of the experience [1 to 5]</w:t>
+      </w:r>
+    </w:p>
+    <w:p>
+      <w:pPr>
+        <w:pStyle w:val="Paragrafoelenco"/>
+        <w:widowControl w:val="0"/>
+        <w:autoSpaceDE w:val="0"/>
+        <w:autoSpaceDN w:val="0"/>
+        <w:adjustRightInd w:val="0"/>
+        <w:ind w:left="426" w:hanging="426"/>
+        <w:jc w:val="both"/>
+        <w:rPr>
+          <w:rFonts w:ascii="Times New Roman" w:hAnsi="Times New Roman" w:cs="Times New Roman"/>
+        </w:rPr>
+      </w:pPr>
+    </w:p>
+    <w:p>
+      <w:pPr>
+        <w:pStyle w:val="Paragrafoelenco"/>
+        <w:widowControl w:val="0"/>
+        <w:autoSpaceDE w:val="0"/>
+        <w:autoSpaceDN w:val="0"/>
+        <w:adjustRightInd w:val="0"/>
+        <w:ind w:left="426" w:hanging="426"/>
+        <w:jc w:val="both"/>
+        <w:rPr>
+          <w:rFonts w:ascii="Times New Roman" w:hAnsi="Times New Roman" w:cs="Times New Roman"/>
+        </w:rPr>
+      </w:pPr>
+      <w:r>
+        <w:rPr>
+          <w:rFonts w:ascii="Times New Roman" w:hAnsi="Times New Roman" w:cs="Times New Roman"/>
+        </w:rPr>
+        <w:t xml:space="preserve">Q3, 4, 5 </w:t>
+      </w:r>
+      <w:r>
+        <w:rPr>
+          <w:rFonts w:ascii="Times New Roman" w:hAnsi="Times New Roman" w:cs="Times New Roman"/>
+        </w:rPr>
+        <w:t>were</w:t>
+      </w:r>
+      <w:r>
+        <w:rPr>
+          <w:rFonts w:ascii="Times New Roman" w:hAnsi="Times New Roman" w:cs="Times New Roman"/>
+        </w:rPr>
+        <w:t xml:space="preserve"> repeated after the first and the second interaction of the user with the same interface. </w:t>
+      </w:r>
+    </w:p>
+    <w:p>
+      <w:pPr>
+        <w:pStyle w:val="Paragrafoelenco"/>
+        <w:widowControl w:val="0"/>
+        <w:autoSpaceDE w:val="0"/>
+        <w:autoSpaceDN w:val="0"/>
+        <w:adjustRightInd w:val="0"/>
+        <w:ind w:left="426" w:hanging="426"/>
+        <w:jc w:val="both"/>
+        <w:rPr>
+          <w:rFonts w:ascii="Times New Roman" w:hAnsi="Times New Roman" w:cs="Times New Roman"/>
+        </w:rPr>
+      </w:pPr>
+    </w:p>
+    <w:p>
+      <w:pPr>
+        <w:pStyle w:val="Paragrafoelenco"/>
+        <w:widowControl w:val="0"/>
+        <w:autoSpaceDE w:val="0"/>
+        <w:autoSpaceDN w:val="0"/>
+        <w:adjustRightInd w:val="0"/>
+        <w:ind w:left="426" w:hanging="426"/>
+        <w:jc w:val="both"/>
+        <w:rPr>
+          <w:rFonts w:ascii="Times New Roman" w:hAnsi="Times New Roman" w:cs="Times New Roman"/>
+        </w:rPr>
+      </w:pPr>
+      <w:r>
+        <w:rPr>
+          <w:rFonts w:ascii="Times New Roman" w:hAnsi="Times New Roman" w:cs="Times New Roman"/>
+        </w:rPr>
+        <w:t xml:space="preserve">Q6. </w:t>
+      </w:r>
+      <w:r>
+        <w:rPr>
+          <w:rFonts w:ascii="Times New Roman" w:hAnsi="Times New Roman" w:cs="Times New Roman"/>
+        </w:rPr>
+        <w:t>Describe your experience by drawing a point anywhere between the opposite attributes which can describe it [</w:t>
+      </w:r>
+      <w:r>
+        <w:rPr>
+          <w:rFonts w:ascii="Times New Roman" w:hAnsi="Times New Roman" w:cs="Times New Roman"/>
+        </w:rPr>
+        <w:t>incomprehensible</w:t>
+      </w:r>
+      <w:r>
+        <w:rPr>
+          <w:rFonts w:ascii="Times New Roman" w:hAnsi="Times New Roman" w:cs="Times New Roman"/>
+        </w:rPr>
+        <w:t xml:space="preserve">-intuitive, boring-interesting, </w:t>
+      </w:r>
+      <w:r>
+        <w:rPr>
+          <w:rFonts w:ascii="Times New Roman" w:hAnsi="Times New Roman" w:cs="Times New Roman"/>
+        </w:rPr>
+        <w:t>unpleasant</w:t>
+      </w:r>
+      <w:r>
+        <w:rPr>
+          <w:rFonts w:ascii="Times New Roman" w:hAnsi="Times New Roman" w:cs="Times New Roman"/>
+        </w:rPr>
+        <w:t xml:space="preserve"> -enjoyable]</w:t>
+      </w:r>
+      <w:r>
+        <w:rPr>
+          <w:rFonts w:ascii="Times New Roman" w:hAnsi="Times New Roman" w:cs="Times New Roman"/>
+        </w:rPr>
+        <w:t xml:space="preserve"> </w:t>
+      </w:r>
+    </w:p>
+    <w:p>
+      <w:pPr>
+        <w:pStyle w:val="Paragrafoelenco"/>
+        <w:widowControl w:val="0"/>
+        <w:autoSpaceDE w:val="0"/>
+        <w:autoSpaceDN w:val="0"/>
+        <w:adjustRightInd w:val="0"/>
+        <w:ind w:left="426" w:hanging="426"/>
+        <w:jc w:val="both"/>
+        <w:rPr>
+          <w:rFonts w:ascii="Times New Roman" w:hAnsi="Times New Roman" w:cs="Times New Roman"/>
+        </w:rPr>
+      </w:pPr>
+      <w:r>
+        <w:rPr>
+          <w:rFonts w:ascii="Times New Roman" w:hAnsi="Times New Roman" w:cs="Times New Roman"/>
+        </w:rPr>
+        <w:t xml:space="preserve">Q7. Evaluate to what extent you think the improvement (if any) </w:t>
+      </w:r>
+      <w:r>
+        <w:rPr>
+          <w:rFonts w:ascii="Times New Roman" w:hAnsi="Times New Roman" w:cs="Times New Roman"/>
+        </w:rPr>
+        <w:t xml:space="preserve">in the interaction with the </w:t>
+      </w:r>
+      <w:r>
+        <w:rPr>
+          <w:rFonts w:ascii="Times New Roman" w:hAnsi="Times New Roman" w:cs="Times New Roman"/>
+        </w:rPr>
+        <w:lastRenderedPageBreak/>
+        <w:t>first interface, is due to the practice with the second one. [1 = totally unrelated, 2 = totally related]</w:t>
+      </w:r>
+    </w:p>
+    <w:p>
+      <w:pPr>
+        <w:pStyle w:val="Paragrafoelenco"/>
+        <w:widowControl w:val="0"/>
+        <w:autoSpaceDE w:val="0"/>
+        <w:autoSpaceDN w:val="0"/>
+        <w:adjustRightInd w:val="0"/>
+        <w:ind w:left="426" w:hanging="426"/>
+        <w:jc w:val="both"/>
+        <w:rPr>
+          <w:rFonts w:ascii="Times New Roman" w:hAnsi="Times New Roman" w:cs="Times New Roman"/>
+        </w:rPr>
+      </w:pPr>
+      <w:r>
+        <w:rPr>
+          <w:rFonts w:ascii="Times New Roman" w:hAnsi="Times New Roman" w:cs="Times New Roman"/>
+        </w:rPr>
+        <w:t xml:space="preserve">Q8. </w:t>
+      </w:r>
+      <w:r>
+        <w:rPr>
+          <w:rFonts w:ascii="Times New Roman" w:hAnsi="Times New Roman" w:cs="Times New Roman"/>
+        </w:rPr>
+        <w:t xml:space="preserve">Evaluate to what extent you think the improvement (if any) in the interaction with the first interface, is due to the practice with </w:t>
+      </w:r>
+      <w:r>
+        <w:rPr>
+          <w:rFonts w:ascii="Times New Roman" w:hAnsi="Times New Roman" w:cs="Times New Roman"/>
+        </w:rPr>
+        <w:t>the same</w:t>
+      </w:r>
+      <w:r>
+        <w:rPr>
+          <w:rFonts w:ascii="Times New Roman" w:hAnsi="Times New Roman" w:cs="Times New Roman"/>
+        </w:rPr>
+        <w:t>. [1 = totally unrelated, 2 = totally related]</w:t>
+      </w:r>
+    </w:p>
+    <w:p>
+      <w:pPr>
+        <w:pStyle w:val="Paragrafoelenco"/>
+        <w:widowControl w:val="0"/>
+        <w:autoSpaceDE w:val="0"/>
+        <w:autoSpaceDN w:val="0"/>
+        <w:adjustRightInd w:val="0"/>
+        <w:ind w:left="0"/>
+        <w:jc w:val="both"/>
+        <w:rPr>
+          <w:rFonts w:ascii="Times New Roman" w:hAnsi="Times New Roman" w:cs="Times New Roman"/>
+        </w:rPr>
+      </w:pPr>
+    </w:p>
+    <w:p>
+      <w:pPr>
+        <w:pStyle w:val="Paragrafoelenco"/>
+        <w:widowControl w:val="0"/>
+        <w:autoSpaceDE w:val="0"/>
+        <w:autoSpaceDN w:val="0"/>
+        <w:adjustRightInd w:val="0"/>
+        <w:ind w:left="0"/>
+        <w:jc w:val="both"/>
+        <w:rPr>
+          <w:rFonts w:ascii="Times New Roman" w:hAnsi="Times New Roman" w:cs="Times New Roman"/>
+        </w:rPr>
+      </w:pPr>
+      <w:r>
+        <w:rPr>
+          <w:rFonts w:ascii="Times New Roman" w:hAnsi="Times New Roman" w:cs="Times New Roman"/>
+        </w:rPr>
+        <w:t>At the end of the questionnaire, participants were asked to leave an open comment about their experience and possible improvements.</w:t>
+      </w:r>
+    </w:p>
+    <w:p>
+      <w:pPr>
+        <w:pStyle w:val="Paragrafoelenco"/>
+        <w:widowControl w:val="0"/>
+        <w:autoSpaceDE w:val="0"/>
+        <w:autoSpaceDN w:val="0"/>
+        <w:adjustRightInd w:val="0"/>
+        <w:ind w:left="0"/>
+        <w:jc w:val="both"/>
+        <w:rPr>
+          <w:rFonts w:ascii="Times New Roman" w:hAnsi="Times New Roman" w:cs="Times New Roman"/>
+        </w:rPr>
+      </w:pPr>
+    </w:p>
+    <w:p>
+      <w:pPr>
+        <w:pStyle w:val="Paragrafoelenco"/>
+        <w:widowControl w:val="0"/>
+        <w:autoSpaceDE w:val="0"/>
+        <w:autoSpaceDN w:val="0"/>
+        <w:adjustRightInd w:val="0"/>
+        <w:ind w:left="0"/>
+        <w:jc w:val="both"/>
+        <w:rPr>
+          <w:rFonts w:ascii="Times New Roman" w:hAnsi="Times New Roman" w:cs="Times New Roman"/>
+        </w:rPr>
+      </w:pPr>
+      <w:r>
+        <w:rPr>
+          <w:rFonts w:ascii="Times New Roman" w:hAnsi="Times New Roman" w:cs="Times New Roman"/>
+        </w:rPr>
+        <w:t>Results are illustrated in Figure (TODO: add reference).</w:t>
+      </w:r>
+    </w:p>
+    <w:p>
+      <w:pPr>
+        <w:pStyle w:val="Paragrafoelenco"/>
+        <w:widowControl w:val="0"/>
+        <w:autoSpaceDE w:val="0"/>
+        <w:autoSpaceDN w:val="0"/>
+        <w:adjustRightInd w:val="0"/>
+        <w:ind w:left="0"/>
+        <w:jc w:val="both"/>
+        <w:rPr>
+          <w:rFonts w:ascii="Times New Roman" w:hAnsi="Times New Roman" w:cs="Times New Roman"/>
+        </w:rPr>
+      </w:pPr>
+      <w:bookmarkStart w:id="0" w:name="_GoBack"/>
+      <w:bookmarkEnd w:id="0"/>
     </w:p>
     <w:p>
       <w:pPr>
@@ -7330,9 +7808,114 @@
         <w:jc w:val="both"/>
         <w:rPr>
           <w:rFonts w:ascii="Times New Roman" w:hAnsi="Times New Roman" w:cs="Times New Roman"/>
-          <w:u w:val="single"/>
-        </w:rPr>
-      </w:pPr>
+        </w:rPr>
+      </w:pPr>
+      <w:r>
+        <w:rPr>
+          <w:rFonts w:ascii="Times New Roman" w:hAnsi="Times New Roman" w:cs="Times New Roman"/>
+        </w:rPr>
+        <w:t>In this experiment, we provide evidence that</w:t>
+      </w:r>
+    </w:p>
+    <w:p>
+      <w:pPr>
+        <w:widowControl w:val="0"/>
+        <w:tabs>
+          <w:tab w:val="left" w:pos="220"/>
+          <w:tab w:val="left" w:pos="720"/>
+        </w:tabs>
+        <w:autoSpaceDE w:val="0"/>
+        <w:autoSpaceDN w:val="0"/>
+        <w:adjustRightInd w:val="0"/>
+        <w:jc w:val="both"/>
+        <w:rPr>
+          <w:rFonts w:ascii="Times New Roman" w:hAnsi="Times New Roman" w:cs="Times New Roman"/>
+        </w:rPr>
+      </w:pPr>
+      <w:r>
+        <w:rPr>
+          <w:rFonts w:ascii="Times New Roman" w:hAnsi="Times New Roman" w:cs="Times New Roman"/>
+        </w:rPr>
+        <w:t>There are possible plausible explanation</w:t>
+      </w:r>
+      <w:r>
+        <w:rPr>
+          <w:rFonts w:ascii="Times New Roman" w:hAnsi="Times New Roman" w:cs="Times New Roman"/>
+        </w:rPr>
+        <w:t>s</w:t>
+      </w:r>
+      <w:r>
+        <w:rPr>
+          <w:rFonts w:ascii="Times New Roman" w:hAnsi="Times New Roman" w:cs="Times New Roman"/>
+        </w:rPr>
+        <w:t xml:space="preserve"> for these results</w:t>
+      </w:r>
+      <w:r>
+        <w:rPr>
+          <w:rFonts w:ascii="Times New Roman" w:hAnsi="Times New Roman" w:cs="Times New Roman"/>
+        </w:rPr>
+        <w:t>….</w:t>
+      </w:r>
+    </w:p>
+    <w:p>
+      <w:pPr>
+        <w:widowControl w:val="0"/>
+        <w:tabs>
+          <w:tab w:val="left" w:pos="220"/>
+          <w:tab w:val="left" w:pos="720"/>
+        </w:tabs>
+        <w:autoSpaceDE w:val="0"/>
+        <w:autoSpaceDN w:val="0"/>
+        <w:adjustRightInd w:val="0"/>
+        <w:jc w:val="both"/>
+        <w:rPr>
+          <w:rFonts w:ascii="Times New Roman" w:hAnsi="Times New Roman" w:cs="Times New Roman"/>
+        </w:rPr>
+      </w:pPr>
+    </w:p>
+    <w:p>
+      <w:pPr>
+        <w:widowControl w:val="0"/>
+        <w:tabs>
+          <w:tab w:val="left" w:pos="220"/>
+          <w:tab w:val="left" w:pos="720"/>
+        </w:tabs>
+        <w:autoSpaceDE w:val="0"/>
+        <w:autoSpaceDN w:val="0"/>
+        <w:adjustRightInd w:val="0"/>
+        <w:jc w:val="both"/>
+        <w:rPr>
+          <w:rFonts w:ascii="Times New Roman" w:hAnsi="Times New Roman" w:cs="Times New Roman"/>
+        </w:rPr>
+      </w:pPr>
+      <w:r>
+        <w:rPr>
+          <w:rFonts w:ascii="Times New Roman" w:hAnsi="Times New Roman" w:cs="Times New Roman"/>
+        </w:rPr>
+        <w:t xml:space="preserve">In this article, we investigated the […]. Results of the experiment confirmed our original hypotheses by showing that… </w:t>
+      </w:r>
+    </w:p>
+    <w:p>
+      <w:pPr>
+        <w:widowControl w:val="0"/>
+        <w:tabs>
+          <w:tab w:val="left" w:pos="220"/>
+          <w:tab w:val="left" w:pos="720"/>
+        </w:tabs>
+        <w:autoSpaceDE w:val="0"/>
+        <w:autoSpaceDN w:val="0"/>
+        <w:adjustRightInd w:val="0"/>
+        <w:jc w:val="both"/>
+        <w:rPr>
+          <w:rFonts w:ascii="Times New Roman" w:hAnsi="Times New Roman" w:cs="Times New Roman"/>
+        </w:rPr>
+      </w:pPr>
+      <w:r>
+        <w:rPr>
+          <w:rFonts w:ascii="Times New Roman" w:hAnsi="Times New Roman" w:cs="Times New Roman"/>
+        </w:rPr>
+        <w:t>The results reported in this study suggest that</w:t>
+      </w:r>
     </w:p>
     <w:p>
       <w:pPr>
@@ -9557,7 +10140,7 @@
 </file>
 
 <file path=customXml/itemProps1.xml><?xml version="1.0" encoding="utf-8"?>
-<ds:datastoreItem xmlns:ds="http://schemas.openxmlformats.org/officeDocument/2006/customXml" ds:itemID="{BF611796-13A4-4EA1-A628-0A190CE3ECDA}">
+<ds:datastoreItem xmlns:ds="http://schemas.openxmlformats.org/officeDocument/2006/customXml" ds:itemID="{B8458396-4ECC-43CC-9C74-8D02ECC942FB}">
   <ds:schemaRefs>
     <ds:schemaRef ds:uri="http://schemas.openxmlformats.org/officeDocument/2006/bibliography"/>
   </ds:schemaRefs>

</xml_diff>